<commit_message>
edited response transformation plots
</commit_message>
<xml_diff>
--- a/eda.docx
+++ b/eda.docx
@@ -258,7 +258,6 @@
                 <w:szCs w:val="20"/>
               </w:rPr>
             </w:pPr>
-            <w:proofErr w:type="spellStart"/>
             <w:r>
               <w:rPr>
                 <w:rFonts w:eastAsia="Times New Roman" w:cstheme="minorHAnsi"/>
@@ -268,7 +267,6 @@
               </w:rPr>
               <w:t>sd</w:t>
             </w:r>
-            <w:proofErr w:type="spellEnd"/>
           </w:p>
         </w:tc>
         <w:tc>
@@ -957,25 +955,23 @@
           <w:bCs/>
           <w:color w:val="000000" w:themeColor="text1"/>
         </w:rPr>
-        <w:t xml:space="preserve">Predictor variables of holiday, season, weather and </w:t>
-      </w:r>
-      <w:proofErr w:type="spellStart"/>
+        <w:t xml:space="preserve">Predictor variables of holiday, season, weather and workingday are converted to factor variables in r. </w:t>
+      </w:r>
       <w:r>
         <w:rPr>
           <w:rFonts w:cstheme="minorHAnsi"/>
           <w:bCs/>
           <w:color w:val="000000" w:themeColor="text1"/>
         </w:rPr>
-        <w:t>workingday</w:t>
-      </w:r>
-      <w:proofErr w:type="spellEnd"/>
+        <w:t>Based on the distribution, we see that majority of the observations are non-holidays /workdays, and have weather as “</w:t>
+      </w:r>
       <w:r>
         <w:rPr>
           <w:rFonts w:cstheme="minorHAnsi"/>
           <w:bCs/>
           <w:color w:val="000000" w:themeColor="text1"/>
         </w:rPr>
-        <w:t xml:space="preserve"> are converted to factor variables in r. </w:t>
+        <w:t>Clear, Few clouds, Partly cloudy, Partly cloudy</w:t>
       </w:r>
       <w:r>
         <w:rPr>
@@ -983,7 +979,7 @@
           <w:bCs/>
           <w:color w:val="000000" w:themeColor="text1"/>
         </w:rPr>
-        <w:t>Based on the distribution, we see that majority of the observations are non-holidays /workdays, and have weather as “</w:t>
+        <w:t xml:space="preserve">”. </w:t>
       </w:r>
       <w:r>
         <w:rPr>
@@ -991,59 +987,7 @@
           <w:bCs/>
           <w:color w:val="000000" w:themeColor="text1"/>
         </w:rPr>
-        <w:t>Clear, Few clouds, Partly cloudy, Partly cloudy</w:t>
-      </w:r>
-      <w:r>
-        <w:rPr>
-          <w:rFonts w:cstheme="minorHAnsi"/>
-          <w:bCs/>
-          <w:color w:val="000000" w:themeColor="text1"/>
-        </w:rPr>
-        <w:t xml:space="preserve">”. </w:t>
-      </w:r>
-      <w:r>
-        <w:rPr>
-          <w:rFonts w:cstheme="minorHAnsi"/>
-          <w:bCs/>
-          <w:color w:val="000000" w:themeColor="text1"/>
-        </w:rPr>
-        <w:t xml:space="preserve">Notably, there are no “Heavy Rain + Ice Pallets + Thunderstorm + Mist, Snow + Fog” in the dataset.  Season has four categories of almost equal distribution. Variables temp, </w:t>
-      </w:r>
-      <w:proofErr w:type="spellStart"/>
-      <w:r>
-        <w:rPr>
-          <w:rFonts w:cstheme="minorHAnsi"/>
-          <w:bCs/>
-          <w:color w:val="000000" w:themeColor="text1"/>
-        </w:rPr>
-        <w:t>atemp</w:t>
-      </w:r>
-      <w:proofErr w:type="spellEnd"/>
-      <w:r>
-        <w:rPr>
-          <w:rFonts w:cstheme="minorHAnsi"/>
-          <w:bCs/>
-          <w:color w:val="000000" w:themeColor="text1"/>
-        </w:rPr>
-        <w:t xml:space="preserve">, humidity </w:t>
-      </w:r>
-      <w:proofErr w:type="gramStart"/>
-      <w:r>
-        <w:rPr>
-          <w:rFonts w:cstheme="minorHAnsi"/>
-          <w:bCs/>
-          <w:color w:val="000000" w:themeColor="text1"/>
-        </w:rPr>
-        <w:t>look</w:t>
-      </w:r>
-      <w:proofErr w:type="gramEnd"/>
-      <w:r>
-        <w:rPr>
-          <w:rFonts w:cstheme="minorHAnsi"/>
-          <w:bCs/>
-          <w:color w:val="000000" w:themeColor="text1"/>
-        </w:rPr>
-        <w:t xml:space="preserve"> approximately normally distributed, thought temp displays a slightly bimodal distribution. Windspeed is right skewed. </w:t>
+        <w:t xml:space="preserve">Notably, there are no “Heavy Rain + Ice Pallets + Thunderstorm + Mist, Snow + Fog” in the dataset.  Season has four categories of almost equal distribution. Variables temp, atemp, humidity look approximately normally distributed, thought temp displays a slightly bimodal distribution. Windspeed is right skewed. </w:t>
       </w:r>
     </w:p>
     <w:tbl>
@@ -1346,25 +1290,7 @@
           <w:bCs/>
           <w:color w:val="000000" w:themeColor="text1"/>
         </w:rPr>
-        <w:t xml:space="preserve">for </w:t>
-      </w:r>
-      <w:proofErr w:type="gramStart"/>
-      <w:r>
-        <w:rPr>
-          <w:rFonts w:cstheme="minorHAnsi"/>
-          <w:bCs/>
-          <w:color w:val="000000" w:themeColor="text1"/>
-        </w:rPr>
-        <w:t>the majority of</w:t>
-      </w:r>
-      <w:proofErr w:type="gramEnd"/>
-      <w:r>
-        <w:rPr>
-          <w:rFonts w:cstheme="minorHAnsi"/>
-          <w:bCs/>
-          <w:color w:val="000000" w:themeColor="text1"/>
-        </w:rPr>
-        <w:t xml:space="preserve"> the increasing trend while casual rentals stay relatively stable across the two years. </w:t>
+        <w:t xml:space="preserve">for the majority of the increasing trend while casual rentals stay relatively stable across the two years. </w:t>
       </w:r>
       <w:r>
         <w:rPr>
@@ -1995,35 +1921,13 @@
         <w:rPr>
           <w:rFonts w:cstheme="minorHAnsi"/>
         </w:rPr>
-        <w:t xml:space="preserve">As expected, temp and </w:t>
-      </w:r>
-      <w:proofErr w:type="spellStart"/>
-      <w:r>
-        <w:rPr>
-          <w:rFonts w:cstheme="minorHAnsi"/>
-        </w:rPr>
-        <w:t>atemp</w:t>
-      </w:r>
-      <w:proofErr w:type="spellEnd"/>
-      <w:r>
-        <w:rPr>
-          <w:rFonts w:cstheme="minorHAnsi"/>
-        </w:rPr>
-        <w:t xml:space="preserve"> are highly positively correlated. </w:t>
-      </w:r>
-      <w:proofErr w:type="spellStart"/>
-      <w:r>
-        <w:rPr>
-          <w:rFonts w:cstheme="minorHAnsi"/>
-        </w:rPr>
-        <w:t>Workingday</w:t>
-      </w:r>
-      <w:proofErr w:type="spellEnd"/>
-      <w:r>
-        <w:rPr>
-          <w:rFonts w:cstheme="minorHAnsi"/>
-        </w:rPr>
-        <w:t xml:space="preserve"> is positively correlated to registered rentals while negatively correlated to casual rentals. Conversely, holiday is positively correlated to casual rentals and negatively correlated to registered rentals. This matches our previous inference </w:t>
+        <w:t xml:space="preserve">As expected, temp and atemp are highly positively correlated. </w:t>
+      </w:r>
+      <w:r>
+        <w:rPr>
+          <w:rFonts w:cstheme="minorHAnsi"/>
+        </w:rPr>
+        <w:t xml:space="preserve">Workingday is positively correlated to registered rentals while negatively correlated to casual rentals. Conversely, holiday is positively correlated to casual rentals and negatively correlated to registered rentals. This matches our previous inference </w:t>
       </w:r>
       <w:r>
         <w:rPr>
@@ -2224,240 +2128,53 @@
         <w:shd w:val="clear" w:color="auto" w:fill="FFFFFF"/>
         <w:spacing w:after="150" w:line="240" w:lineRule="auto"/>
         <w:rPr>
-          <w:rFonts w:ascii="Helvetica" w:eastAsia="Times New Roman" w:hAnsi="Helvetica" w:cs="Helvetica"/>
+          <w:rFonts w:eastAsia="Times New Roman" w:cstheme="minorHAnsi"/>
           <w:color w:val="333333"/>
-          <w:sz w:val="21"/>
-          <w:szCs w:val="21"/>
-        </w:rPr>
-      </w:pPr>
-      <w:r>
-        <w:rPr>
-          <w:rFonts w:ascii="Helvetica" w:eastAsia="Times New Roman" w:hAnsi="Helvetica" w:cs="Helvetica"/>
+        </w:rPr>
+      </w:pPr>
+      <w:r>
+        <w:rPr>
+          <w:rFonts w:eastAsia="Times New Roman" w:cstheme="minorHAnsi"/>
           <w:color w:val="333333"/>
-          <w:sz w:val="21"/>
-          <w:szCs w:val="21"/>
-        </w:rPr>
-        <w:t xml:space="preserve">From the boxplot of </w:t>
-      </w:r>
-      <w:r>
-        <w:rPr>
-          <w:rFonts w:ascii="Helvetica" w:eastAsia="Times New Roman" w:hAnsi="Helvetica" w:cs="Helvetica"/>
+        </w:rPr>
+        <w:t xml:space="preserve">From the boxplot of registered and casual variables, it is clear that the distribution of the counts </w:t>
+      </w:r>
+      <w:r>
+        <w:rPr>
+          <w:rFonts w:eastAsia="Times New Roman" w:cstheme="minorHAnsi"/>
           <w:color w:val="333333"/>
-          <w:sz w:val="21"/>
-          <w:szCs w:val="21"/>
-        </w:rPr>
-        <w:t xml:space="preserve">registered and casual </w:t>
-      </w:r>
-      <w:r>
-        <w:rPr>
-          <w:rFonts w:ascii="Helvetica" w:eastAsia="Times New Roman" w:hAnsi="Helvetica" w:cs="Helvetica"/>
+        </w:rPr>
+        <w:t xml:space="preserve">is </w:t>
+      </w:r>
+      <w:r>
+        <w:rPr>
+          <w:rFonts w:eastAsia="Times New Roman" w:cstheme="minorHAnsi"/>
           <w:color w:val="333333"/>
-          <w:sz w:val="21"/>
-          <w:szCs w:val="21"/>
-        </w:rPr>
-        <w:t>variable</w:t>
-      </w:r>
-      <w:r>
-        <w:rPr>
-          <w:rFonts w:ascii="Helvetica" w:eastAsia="Times New Roman" w:hAnsi="Helvetica" w:cs="Helvetica"/>
+        </w:rPr>
+        <w:t xml:space="preserve">highly skewed for both registered and casual rentals. However, in evaluating transformations of this variable, it is necessary to consider how it will affect the relationships with all the other variables since registered and casual will be the response variable in the model. For this reason, the distributions of all </w:t>
+      </w:r>
+      <w:bookmarkStart w:id="0" w:name="_GoBack"/>
+      <w:bookmarkEnd w:id="0"/>
+      <w:r>
+        <w:rPr>
+          <w:rFonts w:eastAsia="Times New Roman" w:cstheme="minorHAnsi"/>
           <w:color w:val="333333"/>
-          <w:sz w:val="21"/>
-          <w:szCs w:val="21"/>
-        </w:rPr>
-        <w:t>s</w:t>
-      </w:r>
-      <w:r>
-        <w:rPr>
-          <w:rFonts w:ascii="Helvetica" w:eastAsia="Times New Roman" w:hAnsi="Helvetica" w:cs="Helvetica"/>
+        </w:rPr>
+        <w:t>variables are compared after the transformation has been applied to the response variable. In a useful transformation of the response, we expect to see the residual distribution of most variables improve (become more mound-shaped).</w:t>
+      </w:r>
+      <w:r>
+        <w:rPr>
+          <w:rFonts w:eastAsia="Times New Roman" w:cstheme="minorHAnsi"/>
           <w:color w:val="333333"/>
-          <w:sz w:val="21"/>
-          <w:szCs w:val="21"/>
-        </w:rPr>
-        <w:t xml:space="preserve">, </w:t>
-      </w:r>
-      <w:proofErr w:type="gramStart"/>
-      <w:r>
-        <w:rPr>
-          <w:rFonts w:ascii="Helvetica" w:eastAsia="Times New Roman" w:hAnsi="Helvetica" w:cs="Helvetica"/>
+        </w:rPr>
+        <w:t xml:space="preserve"> </w:t>
+      </w:r>
+      <w:r>
+        <w:rPr>
+          <w:rFonts w:eastAsia="Times New Roman" w:cstheme="minorHAnsi"/>
           <w:color w:val="333333"/>
-          <w:sz w:val="21"/>
-          <w:szCs w:val="21"/>
-        </w:rPr>
-        <w:t>it is clear that the</w:t>
-      </w:r>
-      <w:proofErr w:type="gramEnd"/>
-      <w:r>
-        <w:rPr>
-          <w:rFonts w:ascii="Helvetica" w:eastAsia="Times New Roman" w:hAnsi="Helvetica" w:cs="Helvetica"/>
-          <w:color w:val="333333"/>
-          <w:sz w:val="21"/>
-          <w:szCs w:val="21"/>
-        </w:rPr>
-        <w:t xml:space="preserve"> distribution of the</w:t>
-      </w:r>
-      <w:r>
-        <w:rPr>
-          <w:rFonts w:ascii="Helvetica" w:eastAsia="Times New Roman" w:hAnsi="Helvetica" w:cs="Helvetica"/>
-          <w:color w:val="333333"/>
-          <w:sz w:val="21"/>
-          <w:szCs w:val="21"/>
-        </w:rPr>
-        <w:t xml:space="preserve"> counts</w:t>
-      </w:r>
-      <w:r>
-        <w:rPr>
-          <w:rFonts w:ascii="Helvetica" w:eastAsia="Times New Roman" w:hAnsi="Helvetica" w:cs="Helvetica"/>
-          <w:color w:val="333333"/>
-          <w:sz w:val="21"/>
-          <w:szCs w:val="21"/>
-        </w:rPr>
-        <w:t xml:space="preserve"> highly skewed</w:t>
-      </w:r>
-      <w:r>
-        <w:rPr>
-          <w:rFonts w:ascii="Helvetica" w:eastAsia="Times New Roman" w:hAnsi="Helvetica" w:cs="Helvetica"/>
-          <w:color w:val="333333"/>
-          <w:sz w:val="21"/>
-          <w:szCs w:val="21"/>
-        </w:rPr>
-        <w:t xml:space="preserve"> for both registered and casual rentals</w:t>
-      </w:r>
-      <w:r>
-        <w:rPr>
-          <w:rFonts w:ascii="Helvetica" w:eastAsia="Times New Roman" w:hAnsi="Helvetica" w:cs="Helvetica"/>
-          <w:color w:val="333333"/>
-          <w:sz w:val="21"/>
-          <w:szCs w:val="21"/>
-        </w:rPr>
-        <w:t xml:space="preserve">. However, in evaluating transformations of this variable, it is necessary to consider how it will </w:t>
-      </w:r>
-      <w:r>
-        <w:rPr>
-          <w:rFonts w:ascii="Helvetica" w:eastAsia="Times New Roman" w:hAnsi="Helvetica" w:cs="Helvetica"/>
-          <w:color w:val="333333"/>
-          <w:sz w:val="21"/>
-          <w:szCs w:val="21"/>
-        </w:rPr>
-        <w:t>affect</w:t>
-      </w:r>
-      <w:r>
-        <w:rPr>
-          <w:rFonts w:ascii="Helvetica" w:eastAsia="Times New Roman" w:hAnsi="Helvetica" w:cs="Helvetica"/>
-          <w:color w:val="333333"/>
-          <w:sz w:val="21"/>
-          <w:szCs w:val="21"/>
-        </w:rPr>
-        <w:t xml:space="preserve"> the relationships with all the other variables since </w:t>
-      </w:r>
-      <w:r>
-        <w:rPr>
-          <w:rFonts w:ascii="Helvetica" w:eastAsia="Times New Roman" w:hAnsi="Helvetica" w:cs="Helvetica"/>
-          <w:color w:val="333333"/>
-          <w:sz w:val="21"/>
-          <w:szCs w:val="21"/>
-        </w:rPr>
-        <w:t>registered and casual</w:t>
-      </w:r>
-      <w:r>
-        <w:rPr>
-          <w:rFonts w:ascii="Helvetica" w:eastAsia="Times New Roman" w:hAnsi="Helvetica" w:cs="Helvetica"/>
-          <w:color w:val="333333"/>
-          <w:sz w:val="21"/>
-          <w:szCs w:val="21"/>
-        </w:rPr>
-        <w:t xml:space="preserve"> will be the response variable in the mode</w:t>
-      </w:r>
-      <w:r>
-        <w:rPr>
-          <w:rFonts w:ascii="Helvetica" w:eastAsia="Times New Roman" w:hAnsi="Helvetica" w:cs="Helvetica"/>
-          <w:color w:val="333333"/>
-          <w:sz w:val="21"/>
-          <w:szCs w:val="21"/>
-        </w:rPr>
-        <w:t>l</w:t>
-      </w:r>
-      <w:r>
-        <w:rPr>
-          <w:rFonts w:ascii="Helvetica" w:eastAsia="Times New Roman" w:hAnsi="Helvetica" w:cs="Helvetica"/>
-          <w:color w:val="333333"/>
-          <w:sz w:val="21"/>
-          <w:szCs w:val="21"/>
-        </w:rPr>
-        <w:t xml:space="preserve">. For this reason, the distributions of all </w:t>
-      </w:r>
-      <w:r>
-        <w:rPr>
-          <w:rFonts w:ascii="Helvetica" w:eastAsia="Times New Roman" w:hAnsi="Helvetica" w:cs="Helvetica"/>
-          <w:color w:val="333333"/>
-          <w:sz w:val="21"/>
-          <w:szCs w:val="21"/>
-        </w:rPr>
-        <w:t xml:space="preserve">numeric </w:t>
-      </w:r>
-      <w:r>
-        <w:rPr>
-          <w:rFonts w:ascii="Helvetica" w:eastAsia="Times New Roman" w:hAnsi="Helvetica" w:cs="Helvetica"/>
-          <w:color w:val="333333"/>
-          <w:sz w:val="21"/>
-          <w:szCs w:val="21"/>
-        </w:rPr>
-        <w:t>variables are compared after the transformation has been applied to the response variable. In a useful transformation of the response, we expect to see the residual distribution of most variables improve (become more mound-shaped).</w:t>
-      </w:r>
-      <w:r>
-        <w:rPr>
-          <w:rFonts w:ascii="Helvetica" w:eastAsia="Times New Roman" w:hAnsi="Helvetica" w:cs="Helvetica"/>
-          <w:color w:val="333333"/>
-          <w:sz w:val="21"/>
-          <w:szCs w:val="21"/>
-        </w:rPr>
-        <w:t xml:space="preserve"> </w:t>
-      </w:r>
-      <w:r>
-        <w:rPr>
-          <w:rFonts w:ascii="Helvetica" w:eastAsia="Times New Roman" w:hAnsi="Helvetica" w:cs="Helvetica"/>
-          <w:color w:val="333333"/>
-          <w:sz w:val="21"/>
-          <w:szCs w:val="21"/>
-        </w:rPr>
-        <w:t xml:space="preserve">Log, Square-root, and inverse transforms are evaluated. It is </w:t>
-      </w:r>
-      <w:proofErr w:type="gramStart"/>
-      <w:r>
-        <w:rPr>
-          <w:rFonts w:ascii="Helvetica" w:eastAsia="Times New Roman" w:hAnsi="Helvetica" w:cs="Helvetica"/>
-          <w:color w:val="333333"/>
-          <w:sz w:val="21"/>
-          <w:szCs w:val="21"/>
-        </w:rPr>
-        <w:t>pretty clear</w:t>
-      </w:r>
-      <w:proofErr w:type="gramEnd"/>
-      <w:r>
-        <w:rPr>
-          <w:rFonts w:ascii="Helvetica" w:eastAsia="Times New Roman" w:hAnsi="Helvetica" w:cs="Helvetica"/>
-          <w:color w:val="333333"/>
-          <w:sz w:val="21"/>
-          <w:szCs w:val="21"/>
-        </w:rPr>
-        <w:t xml:space="preserve"> from the residual distributions that a </w:t>
-      </w:r>
-      <w:r>
-        <w:rPr>
-          <w:rFonts w:ascii="Helvetica" w:eastAsia="Times New Roman" w:hAnsi="Helvetica" w:cs="Helvetica"/>
-          <w:color w:val="333333"/>
-          <w:sz w:val="21"/>
-          <w:szCs w:val="21"/>
-        </w:rPr>
-        <w:t>square root</w:t>
-      </w:r>
-      <w:r>
-        <w:rPr>
-          <w:rFonts w:ascii="Helvetica" w:eastAsia="Times New Roman" w:hAnsi="Helvetica" w:cs="Helvetica"/>
-          <w:color w:val="333333"/>
-          <w:sz w:val="21"/>
-          <w:szCs w:val="21"/>
-        </w:rPr>
-        <w:t xml:space="preserve"> of the response is helpful.</w:t>
+        </w:rPr>
+        <w:t>Log, Square-root, and inverse transforms are evaluated. It is pretty clear from the residual distributions that a square root of the response is helpful.</w:t>
       </w:r>
     </w:p>
     <w:p>
@@ -2508,13 +2225,16 @@
         <w:tblLook w:val="04A0" w:firstRow="1" w:lastRow="0" w:firstColumn="1" w:lastColumn="0" w:noHBand="0" w:noVBand="1"/>
       </w:tblPr>
       <w:tblGrid>
-        <w:gridCol w:w="4840"/>
-        <w:gridCol w:w="4520"/>
+        <w:gridCol w:w="4569"/>
+        <w:gridCol w:w="4791"/>
       </w:tblGrid>
       <w:tr>
-        <w:tc>
-          <w:tcPr>
-            <w:tcW w:w="4675" w:type="dxa"/>
+        <w:trPr>
+          <w:trHeight w:val="203"/>
+        </w:trPr>
+        <w:tc>
+          <w:tcPr>
+            <w:tcW w:w="4564" w:type="dxa"/>
           </w:tcPr>
           <w:p>
             <w:pPr>
@@ -2532,7 +2252,7 @@
         </w:tc>
         <w:tc>
           <w:tcPr>
-            <w:tcW w:w="4675" w:type="dxa"/>
+            <w:tcW w:w="4786" w:type="dxa"/>
           </w:tcPr>
           <w:p>
             <w:pPr>
@@ -2550,9 +2270,12 @@
         </w:tc>
       </w:tr>
       <w:tr>
-        <w:tc>
-          <w:tcPr>
-            <w:tcW w:w="4675" w:type="dxa"/>
+        <w:trPr>
+          <w:trHeight w:val="2677"/>
+        </w:trPr>
+        <w:tc>
+          <w:tcPr>
+            <w:tcW w:w="4564" w:type="dxa"/>
           </w:tcPr>
           <w:p>
             <w:pPr>
@@ -2565,10 +2288,10 @@
                 <w:noProof/>
               </w:rPr>
               <w:drawing>
-                <wp:inline distT="0" distB="0" distL="0" distR="0" wp14:anchorId="2662D010" wp14:editId="37D4B31B">
-                  <wp:extent cx="3336435" cy="2568271"/>
-                  <wp:effectExtent l="0" t="0" r="0" b="3810"/>
-                  <wp:docPr id="3" name="Picture 3"/>
+                <wp:inline distT="0" distB="0" distL="0" distR="0" wp14:anchorId="451F76A4" wp14:editId="26536109">
+                  <wp:extent cx="2846567" cy="2191188"/>
+                  <wp:effectExtent l="0" t="0" r="0" b="0"/>
+                  <wp:docPr id="13" name="Picture 13"/>
                   <wp:cNvGraphicFramePr>
                     <a:graphicFrameLocks xmlns:a="http://schemas.openxmlformats.org/drawingml/2006/main" noChangeAspect="1"/>
                   </wp:cNvGraphicFramePr>
@@ -2588,7 +2311,7 @@
                         <pic:spPr>
                           <a:xfrm>
                             <a:off x="0" y="0"/>
-                            <a:ext cx="3352390" cy="2580553"/>
+                            <a:ext cx="2899411" cy="2231865"/>
                           </a:xfrm>
                           <a:prstGeom prst="rect">
                             <a:avLst/>
@@ -2604,7 +2327,7 @@
         </w:tc>
         <w:tc>
           <w:tcPr>
-            <w:tcW w:w="4675" w:type="dxa"/>
+            <w:tcW w:w="4786" w:type="dxa"/>
           </w:tcPr>
           <w:p>
             <w:pPr>
@@ -2617,10 +2340,10 @@
                 <w:noProof/>
               </w:rPr>
               <w:drawing>
-                <wp:inline distT="0" distB="0" distL="0" distR="0" wp14:anchorId="3972A2AE" wp14:editId="3A4CA9E3">
-                  <wp:extent cx="3097033" cy="2383987"/>
-                  <wp:effectExtent l="0" t="0" r="8255" b="0"/>
-                  <wp:docPr id="4" name="Picture 4"/>
+                <wp:inline distT="0" distB="0" distL="0" distR="0" wp14:anchorId="290EAD6C" wp14:editId="2F478942">
+                  <wp:extent cx="2826689" cy="2175886"/>
+                  <wp:effectExtent l="0" t="0" r="0" b="0"/>
+                  <wp:docPr id="16" name="Picture 16"/>
                   <wp:cNvGraphicFramePr>
                     <a:graphicFrameLocks xmlns:a="http://schemas.openxmlformats.org/drawingml/2006/main" noChangeAspect="1"/>
                   </wp:cNvGraphicFramePr>
@@ -2640,7 +2363,7 @@
                         <pic:spPr>
                           <a:xfrm>
                             <a:off x="0" y="0"/>
-                            <a:ext cx="3125113" cy="2405602"/>
+                            <a:ext cx="2854435" cy="2197244"/>
                           </a:xfrm>
                           <a:prstGeom prst="rect">
                             <a:avLst/>
@@ -2656,9 +2379,12 @@
         </w:tc>
       </w:tr>
       <w:tr>
-        <w:tc>
-          <w:tcPr>
-            <w:tcW w:w="4675" w:type="dxa"/>
+        <w:trPr>
+          <w:trHeight w:val="203"/>
+        </w:trPr>
+        <w:tc>
+          <w:tcPr>
+            <w:tcW w:w="4564" w:type="dxa"/>
           </w:tcPr>
           <w:p>
             <w:pPr>
@@ -2670,14 +2396,13 @@
               <w:rPr>
                 <w:rFonts w:cstheme="minorHAnsi"/>
               </w:rPr>
-              <w:lastRenderedPageBreak/>
               <w:t>Square root transformation</w:t>
             </w:r>
           </w:p>
         </w:tc>
         <w:tc>
           <w:tcPr>
-            <w:tcW w:w="4675" w:type="dxa"/>
+            <w:tcW w:w="4786" w:type="dxa"/>
           </w:tcPr>
           <w:p>
             <w:pPr>
@@ -2695,9 +2420,12 @@
         </w:tc>
       </w:tr>
       <w:tr>
-        <w:tc>
-          <w:tcPr>
-            <w:tcW w:w="4675" w:type="dxa"/>
+        <w:trPr>
+          <w:trHeight w:val="203"/>
+        </w:trPr>
+        <w:tc>
+          <w:tcPr>
+            <w:tcW w:w="4564" w:type="dxa"/>
           </w:tcPr>
           <w:p>
             <w:pPr>
@@ -2709,11 +2437,12 @@
               <w:rPr>
                 <w:noProof/>
               </w:rPr>
+              <w:lastRenderedPageBreak/>
               <w:drawing>
-                <wp:inline distT="0" distB="0" distL="0" distR="0" wp14:anchorId="0B3EB59F" wp14:editId="5CCCCA76">
-                  <wp:extent cx="2874397" cy="2212610"/>
-                  <wp:effectExtent l="0" t="0" r="2540" b="0"/>
-                  <wp:docPr id="5" name="Picture 5"/>
+                <wp:inline distT="0" distB="0" distL="0" distR="0" wp14:anchorId="6AEA4D6D" wp14:editId="39A945BD">
+                  <wp:extent cx="2757983" cy="2122999"/>
+                  <wp:effectExtent l="0" t="0" r="4445" b="0"/>
+                  <wp:docPr id="17" name="Picture 17"/>
                   <wp:cNvGraphicFramePr>
                     <a:graphicFrameLocks xmlns:a="http://schemas.openxmlformats.org/drawingml/2006/main" noChangeAspect="1"/>
                   </wp:cNvGraphicFramePr>
@@ -2733,7 +2462,7 @@
                         <pic:spPr>
                           <a:xfrm>
                             <a:off x="0" y="0"/>
-                            <a:ext cx="2903688" cy="2235157"/>
+                            <a:ext cx="2788357" cy="2146380"/>
                           </a:xfrm>
                           <a:prstGeom prst="rect">
                             <a:avLst/>
@@ -2749,7 +2478,7 @@
         </w:tc>
         <w:tc>
           <w:tcPr>
-            <w:tcW w:w="4675" w:type="dxa"/>
+            <w:tcW w:w="4786" w:type="dxa"/>
           </w:tcPr>
           <w:p>
             <w:pPr>
@@ -2762,10 +2491,10 @@
                 <w:noProof/>
               </w:rPr>
               <w:drawing>
-                <wp:inline distT="0" distB="0" distL="0" distR="0" wp14:anchorId="22B72C70" wp14:editId="2FED6FA0">
-                  <wp:extent cx="2898251" cy="2230972"/>
-                  <wp:effectExtent l="0" t="0" r="0" b="0"/>
-                  <wp:docPr id="6" name="Picture 6"/>
+                <wp:inline distT="0" distB="0" distL="0" distR="0" wp14:anchorId="0E77047C" wp14:editId="06F3C90A">
+                  <wp:extent cx="2985233" cy="2297927"/>
+                  <wp:effectExtent l="0" t="0" r="5715" b="7620"/>
+                  <wp:docPr id="20" name="Picture 20"/>
                   <wp:cNvGraphicFramePr>
                     <a:graphicFrameLocks xmlns:a="http://schemas.openxmlformats.org/drawingml/2006/main" noChangeAspect="1"/>
                   </wp:cNvGraphicFramePr>
@@ -2785,7 +2514,7 @@
                         <pic:spPr>
                           <a:xfrm>
                             <a:off x="0" y="0"/>
-                            <a:ext cx="2921875" cy="2249157"/>
+                            <a:ext cx="3016166" cy="2321738"/>
                           </a:xfrm>
                           <a:prstGeom prst="rect">
                             <a:avLst/>
@@ -2803,6 +2532,7 @@
     </w:tbl>
     <w:p>
       <w:pPr>
+        <w:jc w:val="center"/>
         <w:rPr>
           <w:rFonts w:cstheme="minorHAnsi"/>
         </w:rPr>
@@ -2819,19 +2549,7 @@
         <w:rPr>
           <w:rFonts w:cstheme="minorHAnsi"/>
         </w:rPr>
-        <w:t xml:space="preserve">Transformation of </w:t>
-      </w:r>
-      <w:r>
-        <w:rPr>
-          <w:rFonts w:cstheme="minorHAnsi"/>
-        </w:rPr>
-        <w:t>Casual</w:t>
-      </w:r>
-      <w:r>
-        <w:rPr>
-          <w:rFonts w:cstheme="minorHAnsi"/>
-        </w:rPr>
-        <w:t xml:space="preserve"> Rentals</w:t>
+        <w:t>Transformation of Casual Rentals</w:t>
       </w:r>
     </w:p>
     <w:p>
@@ -2857,8 +2575,8 @@
         <w:tblLook w:val="04A0" w:firstRow="1" w:lastRow="0" w:firstColumn="1" w:lastColumn="0" w:noHBand="0" w:noVBand="1"/>
       </w:tblPr>
       <w:tblGrid>
-        <w:gridCol w:w="4740"/>
-        <w:gridCol w:w="4620"/>
+        <w:gridCol w:w="4638"/>
+        <w:gridCol w:w="4722"/>
       </w:tblGrid>
       <w:tr>
         <w:tc>
@@ -2914,10 +2632,10 @@
                 <w:noProof/>
               </w:rPr>
               <w:drawing>
-                <wp:inline distT="0" distB="0" distL="0" distR="0" wp14:anchorId="419651CE" wp14:editId="5D0C0CE3">
-                  <wp:extent cx="2687541" cy="2068775"/>
-                  <wp:effectExtent l="0" t="0" r="0" b="8255"/>
-                  <wp:docPr id="18" name="Picture 18"/>
+                <wp:inline distT="0" distB="0" distL="0" distR="0" wp14:anchorId="4E898420" wp14:editId="31060736">
+                  <wp:extent cx="2933584" cy="2258170"/>
+                  <wp:effectExtent l="0" t="0" r="635" b="8890"/>
+                  <wp:docPr id="23" name="Picture 23"/>
                   <wp:cNvGraphicFramePr>
                     <a:graphicFrameLocks xmlns:a="http://schemas.openxmlformats.org/drawingml/2006/main" noChangeAspect="1"/>
                   </wp:cNvGraphicFramePr>
@@ -2937,7 +2655,7 @@
                         <pic:spPr>
                           <a:xfrm>
                             <a:off x="0" y="0"/>
-                            <a:ext cx="2721440" cy="2094869"/>
+                            <a:ext cx="2960765" cy="2279093"/>
                           </a:xfrm>
                           <a:prstGeom prst="rect">
                             <a:avLst/>
@@ -2966,10 +2684,10 @@
                 <w:noProof/>
               </w:rPr>
               <w:drawing>
-                <wp:inline distT="0" distB="0" distL="0" distR="0" wp14:anchorId="0BCA90E0" wp14:editId="6102DBD5">
-                  <wp:extent cx="2707419" cy="2084076"/>
+                <wp:inline distT="0" distB="0" distL="0" distR="0" wp14:anchorId="07CA1D40" wp14:editId="49831186">
+                  <wp:extent cx="2826688" cy="2175885"/>
                   <wp:effectExtent l="0" t="0" r="0" b="0"/>
-                  <wp:docPr id="19" name="Picture 19"/>
+                  <wp:docPr id="24" name="Picture 24"/>
                   <wp:cNvGraphicFramePr>
                     <a:graphicFrameLocks xmlns:a="http://schemas.openxmlformats.org/drawingml/2006/main" noChangeAspect="1"/>
                   </wp:cNvGraphicFramePr>
@@ -2989,7 +2707,7 @@
                         <pic:spPr>
                           <a:xfrm>
                             <a:off x="0" y="0"/>
-                            <a:ext cx="2750786" cy="2117458"/>
+                            <a:ext cx="2840747" cy="2186707"/>
                           </a:xfrm>
                           <a:prstGeom prst="rect">
                             <a:avLst/>
@@ -3058,10 +2776,10 @@
                 <w:noProof/>
               </w:rPr>
               <w:drawing>
-                <wp:inline distT="0" distB="0" distL="0" distR="0" wp14:anchorId="7DE766DF" wp14:editId="46C4DF4A">
-                  <wp:extent cx="2890299" cy="2224851"/>
-                  <wp:effectExtent l="0" t="0" r="5715" b="4445"/>
-                  <wp:docPr id="21" name="Picture 21"/>
+                <wp:inline distT="0" distB="0" distL="0" distR="0" wp14:anchorId="1872605C" wp14:editId="141ADF92">
+                  <wp:extent cx="3026550" cy="2329732"/>
+                  <wp:effectExtent l="0" t="0" r="2540" b="0"/>
+                  <wp:docPr id="25" name="Picture 25"/>
                   <wp:cNvGraphicFramePr>
                     <a:graphicFrameLocks xmlns:a="http://schemas.openxmlformats.org/drawingml/2006/main" noChangeAspect="1"/>
                   </wp:cNvGraphicFramePr>
@@ -3081,7 +2799,7 @@
                         <pic:spPr>
                           <a:xfrm>
                             <a:off x="0" y="0"/>
-                            <a:ext cx="2918470" cy="2246536"/>
+                            <a:ext cx="3078035" cy="2369363"/>
                           </a:xfrm>
                           <a:prstGeom prst="rect">
                             <a:avLst/>
@@ -3110,10 +2828,10 @@
                 <w:noProof/>
               </w:rPr>
               <w:drawing>
-                <wp:inline distT="0" distB="0" distL="0" distR="0" wp14:anchorId="75178D59" wp14:editId="3F0CD67F">
-                  <wp:extent cx="2818737" cy="2169765"/>
-                  <wp:effectExtent l="0" t="0" r="1270" b="2540"/>
-                  <wp:docPr id="22" name="Picture 22"/>
+                <wp:inline distT="0" distB="0" distL="0" distR="0" wp14:anchorId="17FD50B5" wp14:editId="28CFF338">
+                  <wp:extent cx="3081130" cy="2371746"/>
+                  <wp:effectExtent l="0" t="0" r="5080" b="0"/>
+                  <wp:docPr id="26" name="Picture 26"/>
                   <wp:cNvGraphicFramePr>
                     <a:graphicFrameLocks xmlns:a="http://schemas.openxmlformats.org/drawingml/2006/main" noChangeAspect="1"/>
                   </wp:cNvGraphicFramePr>
@@ -3133,7 +2851,7 @@
                         <pic:spPr>
                           <a:xfrm>
                             <a:off x="0" y="0"/>
-                            <a:ext cx="2842972" cy="2188420"/>
+                            <a:ext cx="3095971" cy="2383170"/>
                           </a:xfrm>
                           <a:prstGeom prst="rect">
                             <a:avLst/>
@@ -3155,8 +2873,6 @@
           <w:rFonts w:cstheme="minorHAnsi"/>
         </w:rPr>
       </w:pPr>
-      <w:bookmarkStart w:id="0" w:name="_GoBack"/>
-      <w:bookmarkEnd w:id="0"/>
     </w:p>
     <w:sectPr>
       <w:pgSz w:w="12240" w:h="15840"/>

</xml_diff>